<commit_message>
update BrainStorm & Logos
</commit_message>
<xml_diff>
--- a/Documentacion/Mapas mentales/BrainStorm.docx
+++ b/Documentacion/Mapas mentales/BrainStorm.docx
@@ -1309,26 +1309,6 @@
     </w:p>
     <w:p>
       <w:pPr>
-        <w:rPr/>
-      </w:pPr>
-      <w:r>
-        <w:rPr>
-          <w:rtl w:val="0"/>
-        </w:rPr>
-      </w:r>
-    </w:p>
-    <w:p>
-      <w:pPr>
-        <w:rPr/>
-      </w:pPr>
-      <w:r>
-        <w:rPr>
-          <w:rtl w:val="0"/>
-        </w:rPr>
-      </w:r>
-    </w:p>
-    <w:p>
-      <w:pPr>
         <w:rPr>
           <w:b w:val="1"/>
           <w:sz w:val="28"/>
@@ -2208,103 +2188,14 @@
           <w:rtl w:val="0"/>
         </w:rPr>
         <w:t xml:space="preserve">SCSS</w:t>
-        <w:br w:type="textWrapping"/>
-      </w:r>
-    </w:p>
-    <w:p>
-      <w:pPr>
-        <w:rPr/>
-      </w:pPr>
-      <w:r>
-        <w:rPr>
-          <w:rtl w:val="0"/>
-        </w:rPr>
-      </w:r>
-    </w:p>
-    <w:p>
-      <w:pPr>
-        <w:rPr/>
-      </w:pPr>
-      <w:r>
-        <w:rPr>
-          <w:rtl w:val="0"/>
-        </w:rPr>
-      </w:r>
-    </w:p>
-    <w:p>
-      <w:pPr>
-        <w:rPr/>
-      </w:pPr>
-      <w:r>
-        <w:rPr>
-          <w:rtl w:val="0"/>
-        </w:rPr>
-      </w:r>
-    </w:p>
-    <w:p>
-      <w:pPr>
-        <w:rPr/>
-      </w:pPr>
-      <w:r>
-        <w:rPr>
-          <w:rtl w:val="0"/>
-        </w:rPr>
-      </w:r>
-    </w:p>
-    <w:p>
-      <w:pPr>
-        <w:rPr/>
-      </w:pPr>
-      <w:r>
-        <w:rPr>
-          <w:rtl w:val="0"/>
-        </w:rPr>
-      </w:r>
-    </w:p>
-    <w:p>
-      <w:pPr>
-        <w:rPr/>
-      </w:pPr>
-      <w:r>
-        <w:rPr>
-          <w:rtl w:val="0"/>
-        </w:rPr>
-      </w:r>
-    </w:p>
-    <w:p>
-      <w:pPr>
-        <w:rPr/>
-      </w:pPr>
-      <w:r>
-        <w:rPr>
-          <w:rtl w:val="0"/>
-        </w:rPr>
-      </w:r>
-    </w:p>
-    <w:p>
-      <w:pPr>
-        <w:rPr/>
-      </w:pPr>
-      <w:r>
-        <w:rPr>
-          <w:rtl w:val="0"/>
-        </w:rPr>
-      </w:r>
-    </w:p>
-    <w:p>
-      <w:pPr>
-        <w:rPr/>
-      </w:pPr>
-      <w:r>
-        <w:rPr>
-          <w:rtl w:val="0"/>
-        </w:rPr>
-      </w:r>
-    </w:p>
-    <w:p>
-      <w:pPr>
-        <w:rPr>
-          <w:rFonts w:ascii="Roboto" w:cs="Roboto" w:eastAsia="Roboto" w:hAnsi="Roboto"/>
+      </w:r>
+    </w:p>
+    <w:p>
+      <w:pPr>
+        <w:jc w:val="center"/>
+        <w:rPr>
+          <w:rFonts w:ascii="Roboto" w:cs="Roboto" w:eastAsia="Roboto" w:hAnsi="Roboto"/>
+          <w:b w:val="1"/>
           <w:color w:val="3c4043"/>
           <w:sz w:val="21"/>
           <w:szCs w:val="21"/>
@@ -2312,34 +2203,45 @@
       </w:pPr>
       <w:r>
         <w:rPr>
-          <w:rtl w:val="0"/>
-        </w:rPr>
-      </w:r>
-    </w:p>
-    <w:p>
-      <w:pPr>
-        <w:rPr>
-          <w:rFonts w:ascii="Roboto" w:cs="Roboto" w:eastAsia="Roboto" w:hAnsi="Roboto"/>
+          <w:rFonts w:ascii="Roboto" w:cs="Roboto" w:eastAsia="Roboto" w:hAnsi="Roboto"/>
+          <w:b w:val="1"/>
           <w:color w:val="3c4043"/>
           <w:sz w:val="21"/>
           <w:szCs w:val="21"/>
         </w:rPr>
-      </w:pPr>
-      <w:r>
-        <w:rPr>
-          <w:rtl w:val="0"/>
-        </w:rPr>
-      </w:r>
-    </w:p>
-    <w:p>
-      <w:pPr>
-        <w:rPr>
-          <w:rFonts w:ascii="Roboto" w:cs="Roboto" w:eastAsia="Roboto" w:hAnsi="Roboto"/>
-          <w:color w:val="3c4043"/>
-          <w:sz w:val="21"/>
-          <w:szCs w:val="21"/>
-        </w:rPr>
-      </w:pPr>
+        <w:drawing>
+          <wp:inline distB="114300" distT="114300" distL="114300" distR="114300">
+            <wp:extent cx="3485679" cy="2155183"/>
+            <wp:effectExtent b="0" l="0" r="0" t="0"/>
+            <wp:docPr id="3" name="image6.png"/>
+            <a:graphic>
+              <a:graphicData uri="http://schemas.openxmlformats.org/drawingml/2006/picture">
+                <pic:pic>
+                  <pic:nvPicPr>
+                    <pic:cNvPr id="0" name="image6.png"/>
+                    <pic:cNvPicPr preferRelativeResize="0"/>
+                  </pic:nvPicPr>
+                  <pic:blipFill>
+                    <a:blip r:embed="rId6"/>
+                    <a:srcRect b="0" l="0" r="0" t="0"/>
+                    <a:stretch>
+                      <a:fillRect/>
+                    </a:stretch>
+                  </pic:blipFill>
+                  <pic:spPr>
+                    <a:xfrm>
+                      <a:off x="0" y="0"/>
+                      <a:ext cx="3485679" cy="2155183"/>
+                    </a:xfrm>
+                    <a:prstGeom prst="rect"/>
+                    <a:ln/>
+                  </pic:spPr>
+                </pic:pic>
+              </a:graphicData>
+            </a:graphic>
+          </wp:inline>
+        </w:drawing>
+      </w:r>
       <w:r>
         <w:br w:type="page"/>
       </w:r>
@@ -2391,16 +2293,16 @@
           <wp:inline distB="114300" distT="114300" distL="114300" distR="114300">
             <wp:extent cx="5731200" cy="2298700"/>
             <wp:effectExtent b="0" l="0" r="0" t="0"/>
-            <wp:docPr id="4" name="image3.png"/>
+            <wp:docPr id="7" name="image7.png"/>
             <a:graphic>
               <a:graphicData uri="http://schemas.openxmlformats.org/drawingml/2006/picture">
                 <pic:pic>
                   <pic:nvPicPr>
-                    <pic:cNvPr id="0" name="image3.png"/>
+                    <pic:cNvPr id="0" name="image7.png"/>
                     <pic:cNvPicPr preferRelativeResize="0"/>
                   </pic:nvPicPr>
                   <pic:blipFill>
-                    <a:blip r:embed="rId6"/>
+                    <a:blip r:embed="rId7"/>
                     <a:srcRect b="0" l="0" r="0" t="0"/>
                     <a:stretch>
                       <a:fillRect/>
@@ -2517,16 +2419,16 @@
           <wp:inline distB="114300" distT="114300" distL="114300" distR="114300">
             <wp:extent cx="5731200" cy="2311400"/>
             <wp:effectExtent b="0" l="0" r="0" t="0"/>
-            <wp:docPr id="1" name="image4.png"/>
+            <wp:docPr id="2" name="image2.png"/>
             <a:graphic>
               <a:graphicData uri="http://schemas.openxmlformats.org/drawingml/2006/picture">
                 <pic:pic>
                   <pic:nvPicPr>
-                    <pic:cNvPr id="0" name="image4.png"/>
+                    <pic:cNvPr id="0" name="image2.png"/>
                     <pic:cNvPicPr preferRelativeResize="0"/>
                   </pic:nvPicPr>
                   <pic:blipFill>
-                    <a:blip r:embed="rId7"/>
+                    <a:blip r:embed="rId8"/>
                     <a:srcRect b="0" l="0" r="0" t="0"/>
                     <a:stretch>
                       <a:fillRect/>
@@ -2628,16 +2530,16 @@
           <wp:inline distB="114300" distT="114300" distL="114300" distR="114300">
             <wp:extent cx="5731200" cy="3314700"/>
             <wp:effectExtent b="0" l="0" r="0" t="0"/>
-            <wp:docPr id="3" name="image2.png"/>
+            <wp:docPr id="6" name="image3.png"/>
             <a:graphic>
               <a:graphicData uri="http://schemas.openxmlformats.org/drawingml/2006/picture">
                 <pic:pic>
                   <pic:nvPicPr>
-                    <pic:cNvPr id="0" name="image2.png"/>
+                    <pic:cNvPr id="0" name="image3.png"/>
                     <pic:cNvPicPr preferRelativeResize="0"/>
                   </pic:nvPicPr>
                   <pic:blipFill>
-                    <a:blip r:embed="rId8"/>
+                    <a:blip r:embed="rId9"/>
                     <a:srcRect b="0" l="0" r="0" t="0"/>
                     <a:stretch>
                       <a:fillRect/>
@@ -2739,7 +2641,7 @@
           <wp:inline distB="114300" distT="114300" distL="114300" distR="114300">
             <wp:extent cx="5731200" cy="4622800"/>
             <wp:effectExtent b="0" l="0" r="0" t="0"/>
-            <wp:docPr id="2" name="image1.jpg"/>
+            <wp:docPr id="4" name="image1.jpg"/>
             <a:graphic>
               <a:graphicData uri="http://schemas.openxmlformats.org/drawingml/2006/picture">
                 <pic:pic>
@@ -2748,7 +2650,7 @@
                     <pic:cNvPicPr preferRelativeResize="0"/>
                   </pic:nvPicPr>
                   <pic:blipFill>
-                    <a:blip r:embed="rId9"/>
+                    <a:blip r:embed="rId10"/>
                     <a:srcRect b="0" l="0" r="0" t="0"/>
                     <a:stretch>
                       <a:fillRect/>
@@ -2790,7 +2692,7 @@
       </w:r>
     </w:p>
     <w:sectPr>
-      <w:headerReference r:id="rId10" w:type="default"/>
+      <w:headerReference r:id="rId11" w:type="default"/>
       <w:pgSz w:h="16834" w:w="11909"/>
       <w:pgMar w:bottom="1440" w:top="1440" w:left="1440" w:right="1440" w:header="720" w:footer="720"/>
       <w:pgNumType w:start="1"/>
@@ -2812,6 +2714,120 @@
     </w:pPr>
     <w:r>
       <w:rPr>
+        <w:rtl w:val="0"/>
+      </w:rPr>
+    </w:r>
+    <w:r>
+      <w:drawing>
+        <wp:anchor allowOverlap="1" behindDoc="0" distB="114300" distT="114300" distL="114300" distR="114300" hidden="0" layoutInCell="1" locked="0" relativeHeight="0" simplePos="0">
+          <wp:simplePos x="0" y="0"/>
+          <wp:positionH relativeFrom="column">
+            <wp:posOffset>1</wp:posOffset>
+          </wp:positionH>
+          <wp:positionV relativeFrom="paragraph">
+            <wp:posOffset>-66674</wp:posOffset>
+          </wp:positionV>
+          <wp:extent cx="810453" cy="723900"/>
+          <wp:effectExtent b="0" l="0" r="0" t="0"/>
+          <wp:wrapSquare wrapText="bothSides" distB="114300" distT="114300" distL="114300" distR="114300"/>
+          <wp:docPr id="1" name="image4.png"/>
+          <a:graphic>
+            <a:graphicData uri="http://schemas.openxmlformats.org/drawingml/2006/picture">
+              <pic:pic>
+                <pic:nvPicPr>
+                  <pic:cNvPr id="0" name="image4.png"/>
+                  <pic:cNvPicPr preferRelativeResize="0"/>
+                </pic:nvPicPr>
+                <pic:blipFill>
+                  <a:blip r:embed="rId1"/>
+                  <a:srcRect b="0" l="0" r="0" t="0"/>
+                  <a:stretch>
+                    <a:fillRect/>
+                  </a:stretch>
+                </pic:blipFill>
+                <pic:spPr>
+                  <a:xfrm>
+                    <a:off x="0" y="0"/>
+                    <a:ext cx="810453" cy="723900"/>
+                  </a:xfrm>
+                  <a:prstGeom prst="rect"/>
+                  <a:ln/>
+                </pic:spPr>
+              </pic:pic>
+            </a:graphicData>
+          </a:graphic>
+        </wp:anchor>
+      </w:drawing>
+    </w:r>
+    <w:r>
+      <w:drawing>
+        <wp:anchor allowOverlap="1" behindDoc="0" distB="114300" distT="114300" distL="114300" distR="114300" hidden="0" layoutInCell="1" locked="0" relativeHeight="0" simplePos="0">
+          <wp:simplePos x="0" y="0"/>
+          <wp:positionH relativeFrom="column">
+            <wp:posOffset>4686300</wp:posOffset>
+          </wp:positionH>
+          <wp:positionV relativeFrom="paragraph">
+            <wp:posOffset>-47624</wp:posOffset>
+          </wp:positionV>
+          <wp:extent cx="1557338" cy="681335"/>
+          <wp:effectExtent b="0" l="0" r="0" t="0"/>
+          <wp:wrapSquare wrapText="bothSides" distB="114300" distT="114300" distL="114300" distR="114300"/>
+          <wp:docPr id="5" name="image5.png"/>
+          <a:graphic>
+            <a:graphicData uri="http://schemas.openxmlformats.org/drawingml/2006/picture">
+              <pic:pic>
+                <pic:nvPicPr>
+                  <pic:cNvPr id="0" name="image5.png"/>
+                  <pic:cNvPicPr preferRelativeResize="0"/>
+                </pic:nvPicPr>
+                <pic:blipFill>
+                  <a:blip r:embed="rId2"/>
+                  <a:srcRect b="0" l="0" r="0" t="0"/>
+                  <a:stretch>
+                    <a:fillRect/>
+                  </a:stretch>
+                </pic:blipFill>
+                <pic:spPr>
+                  <a:xfrm>
+                    <a:off x="0" y="0"/>
+                    <a:ext cx="1557338" cy="681335"/>
+                  </a:xfrm>
+                  <a:prstGeom prst="rect"/>
+                  <a:ln/>
+                </pic:spPr>
+              </pic:pic>
+            </a:graphicData>
+          </a:graphic>
+        </wp:anchor>
+      </w:drawing>
+    </w:r>
+  </w:p>
+  <w:p>
+    <w:pPr>
+      <w:jc w:val="right"/>
+      <w:rPr>
+        <w:b w:val="1"/>
+        <w:sz w:val="20"/>
+        <w:szCs w:val="20"/>
+      </w:rPr>
+    </w:pPr>
+    <w:r>
+      <w:rPr>
+        <w:rtl w:val="0"/>
+      </w:rPr>
+    </w:r>
+  </w:p>
+  <w:p>
+    <w:pPr>
+      <w:jc w:val="center"/>
+      <w:rPr>
+        <w:b w:val="1"/>
+        <w:sz w:val="20"/>
+        <w:szCs w:val="20"/>
+      </w:rPr>
+    </w:pPr>
+    <w:r>
+      <w:rPr>
         <w:b w:val="1"/>
         <w:sz w:val="20"/>
         <w:szCs w:val="20"/>
@@ -2822,7 +2838,7 @@
   </w:p>
   <w:p>
     <w:pPr>
-      <w:jc w:val="right"/>
+      <w:jc w:val="center"/>
       <w:rPr>
         <w:rFonts w:ascii="Roboto" w:cs="Roboto" w:eastAsia="Roboto" w:hAnsi="Roboto"/>
         <w:color w:val="3c4043"/>
@@ -2843,7 +2859,23 @@
   </w:p>
   <w:p>
     <w:pPr>
-      <w:jc w:val="right"/>
+      <w:jc w:val="center"/>
+      <w:rPr>
+        <w:rFonts w:ascii="Roboto" w:cs="Roboto" w:eastAsia="Roboto" w:hAnsi="Roboto"/>
+        <w:color w:val="3c4043"/>
+        <w:sz w:val="17"/>
+        <w:szCs w:val="17"/>
+      </w:rPr>
+    </w:pPr>
+    <w:r>
+      <w:rPr>
+        <w:rtl w:val="0"/>
+      </w:rPr>
+    </w:r>
+  </w:p>
+  <w:p>
+    <w:pPr>
+      <w:jc w:val="center"/>
       <w:rPr>
         <w:rFonts w:ascii="Roboto" w:cs="Roboto" w:eastAsia="Roboto" w:hAnsi="Roboto"/>
         <w:color w:val="3c4043"/>
@@ -2861,26 +2893,9 @@
     <w:pPr>
       <w:jc w:val="right"/>
       <w:rPr>
-        <w:rFonts w:ascii="Roboto" w:cs="Roboto" w:eastAsia="Roboto" w:hAnsi="Roboto"/>
-        <w:color w:val="3c4043"/>
-        <w:sz w:val="17"/>
-        <w:szCs w:val="17"/>
-      </w:rPr>
-    </w:pPr>
-    <w:r>
-      <w:rPr>
-        <w:rtl w:val="0"/>
-      </w:rPr>
-    </w:r>
-  </w:p>
-  <w:p>
-    <w:pPr>
-      <w:jc w:val="right"/>
-      <w:rPr>
-        <w:rFonts w:ascii="Roboto" w:cs="Roboto" w:eastAsia="Roboto" w:hAnsi="Roboto"/>
-        <w:color w:val="3c4043"/>
-        <w:sz w:val="17"/>
-        <w:szCs w:val="17"/>
+        <w:b w:val="1"/>
+        <w:sz w:val="20"/>
+        <w:szCs w:val="20"/>
       </w:rPr>
     </w:pPr>
     <w:r>

</xml_diff>